<commit_message>
HW6 and S1 done
</commit_message>
<xml_diff>
--- a/Homework/Homework 6/Homework 6.docx
+++ b/Homework/Homework 6/Homework 6.docx
@@ -131,6 +131,7 @@
         </w:rPr>
         <w:t> </w:t>
       </w:r>
+      <w:proofErr w:type="spellStart"/>
       <w:r>
         <w:rPr>
           <w:rStyle w:val="mjxassistivemathml"/>
@@ -144,6 +145,7 @@
         </w:rPr>
         <w:t>i</w:t>
       </w:r>
+      <w:proofErr w:type="spellEnd"/>
       <w:r>
         <w:rPr>
           <w:rFonts w:ascii="Lato" w:hAnsi="Lato"/>
@@ -153,6 +155,7 @@
         </w:rPr>
         <w:t> first spends </w:t>
       </w:r>
+      <w:proofErr w:type="spellStart"/>
       <w:r>
         <w:rPr>
           <w:rStyle w:val="mjxassistivemathml"/>
@@ -180,6 +183,7 @@
         </w:rPr>
         <w:t>i</w:t>
       </w:r>
+      <w:proofErr w:type="spellEnd"/>
       <w:r>
         <w:rPr>
           <w:rFonts w:ascii="Lato" w:hAnsi="Lato"/>
@@ -189,6 +193,7 @@
         </w:rPr>
         <w:t> time on the supercomputer and then </w:t>
       </w:r>
+      <w:proofErr w:type="spellStart"/>
       <w:r>
         <w:rPr>
           <w:rStyle w:val="mjxassistivemathml"/>
@@ -216,6 +221,7 @@
         </w:rPr>
         <w:t>i</w:t>
       </w:r>
+      <w:proofErr w:type="spellEnd"/>
       <w:r>
         <w:rPr>
           <w:rFonts w:ascii="Lato" w:hAnsi="Lato"/>
@@ -399,6 +405,7 @@
         </w:rPr>
         <w:t>Show the following schedule is optimal: execute jobs after sorting them in decreasing order by </w:t>
       </w:r>
+      <w:proofErr w:type="spellStart"/>
       <w:r>
         <w:rPr>
           <w:rStyle w:val="mjxassistivemathml"/>
@@ -426,6 +433,7 @@
         </w:rPr>
         <w:t>i</w:t>
       </w:r>
+      <w:proofErr w:type="spellEnd"/>
       <w:r>
         <w:rPr>
           <w:rFonts w:ascii="Lato" w:hAnsi="Lato"/>
@@ -490,16 +498,16 @@
           <w:noProof/>
         </w:rPr>
         <w:drawing>
-          <wp:anchor distT="0" distB="0" distL="114300" distR="114300" simplePos="0" relativeHeight="251658240" behindDoc="0" locked="0" layoutInCell="1" allowOverlap="1" wp14:anchorId="4CCC6470" wp14:editId="257A06A6">
+          <wp:anchor distT="0" distB="0" distL="114300" distR="114300" simplePos="0" relativeHeight="251658240" behindDoc="0" locked="0" layoutInCell="1" allowOverlap="1" wp14:anchorId="4CCC6470" wp14:editId="312DE1A4">
             <wp:simplePos x="0" y="0"/>
             <wp:positionH relativeFrom="column">
-              <wp:posOffset>3086100</wp:posOffset>
+              <wp:posOffset>2893060</wp:posOffset>
             </wp:positionH>
             <wp:positionV relativeFrom="paragraph">
-              <wp:posOffset>109220</wp:posOffset>
+              <wp:posOffset>109855</wp:posOffset>
             </wp:positionV>
-            <wp:extent cx="3458845" cy="2094230"/>
-            <wp:effectExtent l="0" t="0" r="0" b="1270"/>
+            <wp:extent cx="3648710" cy="2209165"/>
+            <wp:effectExtent l="0" t="0" r="8890" b="635"/>
             <wp:wrapSquare wrapText="bothSides"/>
             <wp:docPr id="1" name="Picture 1"/>
             <wp:cNvGraphicFramePr>
@@ -530,7 +538,7 @@
                   <pic:spPr bwMode="auto">
                     <a:xfrm>
                       <a:off x="0" y="0"/>
-                      <a:ext cx="3458845" cy="2094230"/>
+                      <a:ext cx="3648710" cy="2209165"/>
                     </a:xfrm>
                     <a:prstGeom prst="rect">
                       <a:avLst/>
@@ -573,7 +581,17 @@
           <w:sz w:val="20"/>
           <w:szCs w:val="20"/>
         </w:rPr>
-        <w:t>Our objective here is to show a schedule is optimal when we execute jobs after sorting them in decreasing order by n</w:t>
+        <w:t xml:space="preserve">Our objective here is to show a schedule is optimal when we execute jobs after sorting them in decreasing order by </w:t>
+      </w:r>
+      <w:proofErr w:type="spellStart"/>
+      <w:r>
+        <w:rPr>
+          <w:rFonts w:ascii="Lato" w:hAnsi="Lato"/>
+          <w:color w:val="404040" w:themeColor="text1" w:themeTint="BF"/>
+          <w:sz w:val="20"/>
+          <w:szCs w:val="20"/>
+        </w:rPr>
+        <w:t>n</w:t>
       </w:r>
       <w:r>
         <w:rPr>
@@ -585,14 +603,25 @@
         </w:rPr>
         <w:t>i</w:t>
       </w:r>
-      <w:r>
-        <w:rPr>
-          <w:rFonts w:ascii="Lato" w:hAnsi="Lato"/>
-          <w:color w:val="404040" w:themeColor="text1" w:themeTint="BF"/>
-          <w:sz w:val="20"/>
-          <w:szCs w:val="20"/>
-        </w:rPr>
-        <w:t xml:space="preserve"> in which n</w:t>
+      <w:proofErr w:type="spellEnd"/>
+      <w:r>
+        <w:rPr>
+          <w:rFonts w:ascii="Lato" w:hAnsi="Lato"/>
+          <w:color w:val="404040" w:themeColor="text1" w:themeTint="BF"/>
+          <w:sz w:val="20"/>
+          <w:szCs w:val="20"/>
+        </w:rPr>
+        <w:t xml:space="preserve"> in which </w:t>
+      </w:r>
+      <w:proofErr w:type="spellStart"/>
+      <w:r>
+        <w:rPr>
+          <w:rFonts w:ascii="Lato" w:hAnsi="Lato"/>
+          <w:color w:val="404040" w:themeColor="text1" w:themeTint="BF"/>
+          <w:sz w:val="20"/>
+          <w:szCs w:val="20"/>
+        </w:rPr>
+        <w:t>n</w:t>
       </w:r>
       <w:r>
         <w:rPr>
@@ -604,6 +633,7 @@
         </w:rPr>
         <w:t>i</w:t>
       </w:r>
+      <w:proofErr w:type="spellEnd"/>
       <w:r>
         <w:rPr>
           <w:rFonts w:ascii="Lato" w:hAnsi="Lato"/>
@@ -647,7 +677,17 @@
           <w:sz w:val="20"/>
           <w:szCs w:val="20"/>
         </w:rPr>
-        <w:t>Since all jobs must spend s</w:t>
+        <w:t xml:space="preserve">Since all jobs must spend </w:t>
+      </w:r>
+      <w:proofErr w:type="spellStart"/>
+      <w:r>
+        <w:rPr>
+          <w:rFonts w:ascii="Lato" w:hAnsi="Lato"/>
+          <w:color w:val="404040" w:themeColor="text1" w:themeTint="BF"/>
+          <w:sz w:val="20"/>
+          <w:szCs w:val="20"/>
+        </w:rPr>
+        <w:t>s</w:t>
       </w:r>
       <w:r>
         <w:rPr>
@@ -659,6 +699,7 @@
         </w:rPr>
         <w:t>i</w:t>
       </w:r>
+      <w:proofErr w:type="spellEnd"/>
       <w:r>
         <w:rPr>
           <w:rFonts w:ascii="Lato" w:hAnsi="Lato"/>
@@ -668,6 +709,7 @@
         </w:rPr>
         <w:t xml:space="preserve"> time on the supercomputer first, we are only able to optimize the algorithm when it comes to the </w:t>
       </w:r>
+      <w:proofErr w:type="spellStart"/>
       <w:r>
         <w:rPr>
           <w:rFonts w:ascii="Lato" w:hAnsi="Lato"/>
@@ -687,6 +729,7 @@
         </w:rPr>
         <w:t>i</w:t>
       </w:r>
+      <w:proofErr w:type="spellEnd"/>
       <w:r>
         <w:rPr>
           <w:rFonts w:ascii="Lato" w:hAnsi="Lato"/>
@@ -723,6 +766,7 @@
         </w:rPr>
         <w:t xml:space="preserve">The first step here is to sort the jobs in order of decreasing </w:t>
       </w:r>
+      <w:proofErr w:type="spellStart"/>
       <w:r>
         <w:rPr>
           <w:rFonts w:ascii="Lato" w:hAnsi="Lato"/>
@@ -742,6 +786,7 @@
         </w:rPr>
         <w:t>i</w:t>
       </w:r>
+      <w:proofErr w:type="spellEnd"/>
       <w:r>
         <w:rPr>
           <w:rFonts w:ascii="Lato" w:hAnsi="Lato"/>
@@ -767,7 +812,27 @@
           <w:sz w:val="20"/>
           <w:szCs w:val="20"/>
         </w:rPr>
-        <w:t xml:space="preserve">Depending on which sorting algorithm we use, such as MergeSort, this will establish the complexity of the algorithm which in </w:t>
+        <w:t xml:space="preserve">Depending on which sorting algorithm we use, such as </w:t>
+      </w:r>
+      <w:proofErr w:type="spellStart"/>
+      <w:r>
+        <w:rPr>
+          <w:rFonts w:ascii="Lato" w:hAnsi="Lato"/>
+          <w:color w:val="404040" w:themeColor="text1" w:themeTint="BF"/>
+          <w:sz w:val="20"/>
+          <w:szCs w:val="20"/>
+        </w:rPr>
+        <w:t>MergeSort</w:t>
+      </w:r>
+      <w:proofErr w:type="spellEnd"/>
+      <w:r>
+        <w:rPr>
+          <w:rFonts w:ascii="Lato" w:hAnsi="Lato"/>
+          <w:color w:val="404040" w:themeColor="text1" w:themeTint="BF"/>
+          <w:sz w:val="20"/>
+          <w:szCs w:val="20"/>
+        </w:rPr>
+        <w:t xml:space="preserve">, this will establish the complexity of the algorithm which in </w:t>
       </w:r>
       <w:r>
         <w:rPr>
@@ -794,8 +859,19 @@
           <w:sz w:val="20"/>
           <w:szCs w:val="20"/>
         </w:rPr>
-        <w:t xml:space="preserve"> of MergeSort</w:t>
-      </w:r>
+        <w:t xml:space="preserve"> of </w:t>
+      </w:r>
+      <w:proofErr w:type="spellStart"/>
+      <w:r>
+        <w:rPr>
+          <w:rFonts w:ascii="Lato" w:hAnsi="Lato"/>
+          <w:color w:val="404040" w:themeColor="text1" w:themeTint="BF"/>
+          <w:sz w:val="20"/>
+          <w:szCs w:val="20"/>
+        </w:rPr>
+        <w:t>MergeSort</w:t>
+      </w:r>
+      <w:proofErr w:type="spellEnd"/>
       <w:r>
         <w:rPr>
           <w:rFonts w:ascii="Lato" w:hAnsi="Lato"/>
@@ -805,6 +881,7 @@
         </w:rPr>
         <w:t xml:space="preserve"> is </w:t>
       </w:r>
+      <w:proofErr w:type="gramStart"/>
       <w:r>
         <w:rPr>
           <w:rFonts w:ascii="Lato" w:hAnsi="Lato"/>
@@ -813,7 +890,40 @@
           <w:szCs w:val="20"/>
           <w:highlight w:val="yellow"/>
         </w:rPr>
-        <w:t>O(n logn).</w:t>
+        <w:t>O(</w:t>
+      </w:r>
+      <w:proofErr w:type="gramEnd"/>
+      <w:r>
+        <w:rPr>
+          <w:rFonts w:ascii="Lato" w:hAnsi="Lato"/>
+          <w:color w:val="404040" w:themeColor="text1" w:themeTint="BF"/>
+          <w:sz w:val="20"/>
+          <w:szCs w:val="20"/>
+          <w:highlight w:val="yellow"/>
+        </w:rPr>
+        <w:t xml:space="preserve">n </w:t>
+      </w:r>
+      <w:proofErr w:type="spellStart"/>
+      <w:r>
+        <w:rPr>
+          <w:rFonts w:ascii="Lato" w:hAnsi="Lato"/>
+          <w:color w:val="404040" w:themeColor="text1" w:themeTint="BF"/>
+          <w:sz w:val="20"/>
+          <w:szCs w:val="20"/>
+          <w:highlight w:val="yellow"/>
+        </w:rPr>
+        <w:t>logn</w:t>
+      </w:r>
+      <w:proofErr w:type="spellEnd"/>
+      <w:r>
+        <w:rPr>
+          <w:rFonts w:ascii="Lato" w:hAnsi="Lato"/>
+          <w:color w:val="404040" w:themeColor="text1" w:themeTint="BF"/>
+          <w:sz w:val="20"/>
+          <w:szCs w:val="20"/>
+          <w:highlight w:val="yellow"/>
+        </w:rPr>
+        <w:t>).</w:t>
       </w:r>
       <w:r>
         <w:rPr>
@@ -1080,7 +1190,18 @@
           <w:sz w:val="20"/>
           <w:szCs w:val="20"/>
         </w:rPr>
-        <w:t>for this scheduling problem where the longest job did not go first as suggested above. Let us also suppose that there is job with the longest duration denoted by J</w:t>
+        <w:t xml:space="preserve">for this scheduling problem where the longest job did not go first as suggested above. Let us also suppose that there is job with the longest duration denoted by </w:t>
+      </w:r>
+      <w:proofErr w:type="spellStart"/>
+      <w:proofErr w:type="gramStart"/>
+      <w:r>
+        <w:rPr>
+          <w:rFonts w:ascii="Lato" w:hAnsi="Lato"/>
+          <w:color w:val="404040" w:themeColor="text1" w:themeTint="BF"/>
+          <w:sz w:val="20"/>
+          <w:szCs w:val="20"/>
+        </w:rPr>
+        <w:t>J</w:t>
       </w:r>
       <w:r>
         <w:rPr>
@@ -1092,14 +1213,35 @@
         </w:rPr>
         <w:t>Longest</w:t>
       </w:r>
-      <w:r>
-        <w:rPr>
-          <w:rFonts w:ascii="Lato" w:hAnsi="Lato"/>
-          <w:color w:val="404040" w:themeColor="text1" w:themeTint="BF"/>
-          <w:sz w:val="20"/>
-          <w:szCs w:val="20"/>
-        </w:rPr>
-        <w:t xml:space="preserve"> , and another job some other duration denoted by J</w:t>
+      <w:proofErr w:type="spellEnd"/>
+      <w:r>
+        <w:rPr>
+          <w:rFonts w:ascii="Lato" w:hAnsi="Lato"/>
+          <w:color w:val="404040" w:themeColor="text1" w:themeTint="BF"/>
+          <w:sz w:val="20"/>
+          <w:szCs w:val="20"/>
+        </w:rPr>
+        <w:t xml:space="preserve"> ,</w:t>
+      </w:r>
+      <w:proofErr w:type="gramEnd"/>
+      <w:r>
+        <w:rPr>
+          <w:rFonts w:ascii="Lato" w:hAnsi="Lato"/>
+          <w:color w:val="404040" w:themeColor="text1" w:themeTint="BF"/>
+          <w:sz w:val="20"/>
+          <w:szCs w:val="20"/>
+        </w:rPr>
+        <w:t xml:space="preserve"> and another job some other duration denoted by </w:t>
+      </w:r>
+      <w:proofErr w:type="spellStart"/>
+      <w:r>
+        <w:rPr>
+          <w:rFonts w:ascii="Lato" w:hAnsi="Lato"/>
+          <w:color w:val="404040" w:themeColor="text1" w:themeTint="BF"/>
+          <w:sz w:val="20"/>
+          <w:szCs w:val="20"/>
+        </w:rPr>
+        <w:t>J</w:t>
       </w:r>
       <w:r>
         <w:rPr>
@@ -1111,6 +1253,7 @@
         </w:rPr>
         <w:t>NotLongest</w:t>
       </w:r>
+      <w:proofErr w:type="spellEnd"/>
       <w:r>
         <w:rPr>
           <w:rFonts w:ascii="Lato" w:hAnsi="Lato"/>
@@ -1138,6 +1281,7 @@
         </w:rPr>
         <w:t xml:space="preserve">where the </w:t>
       </w:r>
+      <w:proofErr w:type="spellStart"/>
       <w:r>
         <w:rPr>
           <w:rFonts w:ascii="Lato" w:hAnsi="Lato"/>
@@ -1149,6 +1293,7 @@
         </w:rPr>
         <w:t>NotLongest</w:t>
       </w:r>
+      <w:proofErr w:type="spellEnd"/>
       <w:r>
         <w:rPr>
           <w:rFonts w:ascii="Lato" w:hAnsi="Lato"/>
@@ -1165,7 +1310,17 @@
           <w:sz w:val="20"/>
           <w:szCs w:val="20"/>
         </w:rPr>
-        <w:t xml:space="preserve"> When J</w:t>
+        <w:t xml:space="preserve"> When </w:t>
+      </w:r>
+      <w:proofErr w:type="spellStart"/>
+      <w:r>
+        <w:rPr>
+          <w:rFonts w:ascii="Lato" w:hAnsi="Lato"/>
+          <w:color w:val="404040" w:themeColor="text1" w:themeTint="BF"/>
+          <w:sz w:val="20"/>
+          <w:szCs w:val="20"/>
+        </w:rPr>
+        <w:t>J</w:t>
       </w:r>
       <w:r>
         <w:rPr>
@@ -1177,14 +1332,25 @@
         </w:rPr>
         <w:t>Longest</w:t>
       </w:r>
-      <w:r>
-        <w:rPr>
-          <w:rFonts w:ascii="Lato" w:hAnsi="Lato"/>
-          <w:color w:val="404040" w:themeColor="text1" w:themeTint="BF"/>
-          <w:sz w:val="20"/>
-          <w:szCs w:val="20"/>
-        </w:rPr>
-        <w:t xml:space="preserve"> starts earlier, it is able to finish first on the super computer and begin running on the normal computers earlier. If J</w:t>
+      <w:proofErr w:type="spellEnd"/>
+      <w:r>
+        <w:rPr>
+          <w:rFonts w:ascii="Lato" w:hAnsi="Lato"/>
+          <w:color w:val="404040" w:themeColor="text1" w:themeTint="BF"/>
+          <w:sz w:val="20"/>
+          <w:szCs w:val="20"/>
+        </w:rPr>
+        <w:t xml:space="preserve"> starts earlier, it is able to finish first on the super computer and begin running on the normal computers earlier. If </w:t>
+      </w:r>
+      <w:proofErr w:type="spellStart"/>
+      <w:r>
+        <w:rPr>
+          <w:rFonts w:ascii="Lato" w:hAnsi="Lato"/>
+          <w:color w:val="404040" w:themeColor="text1" w:themeTint="BF"/>
+          <w:sz w:val="20"/>
+          <w:szCs w:val="20"/>
+        </w:rPr>
+        <w:t>J</w:t>
       </w:r>
       <w:r>
         <w:rPr>
@@ -1194,7 +1360,18 @@
           <w:szCs w:val="20"/>
           <w:vertAlign w:val="subscript"/>
         </w:rPr>
-        <w:t>Non-Longest</w:t>
+        <w:t>Non</w:t>
+      </w:r>
+      <w:proofErr w:type="spellEnd"/>
+      <w:r>
+        <w:rPr>
+          <w:rFonts w:ascii="Lato" w:hAnsi="Lato"/>
+          <w:color w:val="404040" w:themeColor="text1" w:themeTint="BF"/>
+          <w:sz w:val="20"/>
+          <w:szCs w:val="20"/>
+          <w:vertAlign w:val="subscript"/>
+        </w:rPr>
+        <w:t>-Longest</w:t>
       </w:r>
       <w:r>
         <w:rPr>
@@ -1252,19 +1429,6 @@
         </w:rPr>
         <w:t>References: [1], [2], [3], [4]</w:t>
       </w:r>
-    </w:p>
-    <w:p>
-      <w:pPr>
-        <w:pStyle w:val="NormalWeb"/>
-        <w:shd w:val="clear" w:color="auto" w:fill="FFFFFF"/>
-        <w:spacing w:before="0" w:beforeAutospacing="0" w:after="0" w:afterAutospacing="0"/>
-        <w:rPr>
-          <w:rFonts w:ascii="Lato" w:hAnsi="Lato"/>
-          <w:color w:val="404040" w:themeColor="text1" w:themeTint="BF"/>
-          <w:sz w:val="20"/>
-          <w:szCs w:val="20"/>
-        </w:rPr>
-      </w:pPr>
     </w:p>
     <w:p>
       <w:pPr>
@@ -1335,6 +1499,7 @@
         </w:rPr>
         <w:t> pairs of skis, where the height of the </w:t>
       </w:r>
+      <w:proofErr w:type="spellStart"/>
       <w:r>
         <w:rPr>
           <w:rStyle w:val="mjxassistivemathml"/>
@@ -1356,6 +1521,7 @@
         </w:rPr>
         <w:t>th</w:t>
       </w:r>
+      <w:proofErr w:type="spellEnd"/>
       <w:r>
         <w:rPr>
           <w:rFonts w:ascii="Lato" w:hAnsi="Lato"/>
@@ -1365,6 +1531,7 @@
         </w:rPr>
         <w:t> pair of skis is </w:t>
       </w:r>
+      <w:proofErr w:type="spellStart"/>
       <w:r>
         <w:rPr>
           <w:rStyle w:val="mjxassistivemathml"/>
@@ -1388,6 +1555,7 @@
         </w:rPr>
         <w:t>i</w:t>
       </w:r>
+      <w:proofErr w:type="spellEnd"/>
       <w:r>
         <w:rPr>
           <w:rFonts w:ascii="Lato" w:hAnsi="Lato"/>
@@ -1443,6 +1611,7 @@
         </w:rPr>
         <w:t> skiers who wish to rent skis, where the height of the </w:t>
       </w:r>
+      <w:proofErr w:type="spellStart"/>
       <w:r>
         <w:rPr>
           <w:rStyle w:val="mjxassistivemathml"/>
@@ -1464,6 +1633,7 @@
         </w:rPr>
         <w:t>th</w:t>
       </w:r>
+      <w:proofErr w:type="spellEnd"/>
       <w:r>
         <w:rPr>
           <w:rFonts w:ascii="Lato" w:hAnsi="Lato"/>
@@ -1664,7 +1834,27 @@
           <w:sz w:val="20"/>
           <w:szCs w:val="20"/>
         </w:rPr>
-        <w:t xml:space="preserve">Our objective here is to match the skiers and skies as closely as possible when it comes to height. Since we have n skiers and n pairs of skis, we can assume that the number of skiers and the number of skis are the same, which we can essentially </w:t>
+        <w:t xml:space="preserve">Our objective here is to match the skiers and skies as closely as possible when it comes to height. Since we have n skiers and n pairs of skis, we can assume that the number of skiers and the number of skis </w:t>
+      </w:r>
+      <w:proofErr w:type="gramStart"/>
+      <w:r>
+        <w:rPr>
+          <w:rFonts w:ascii="Lato" w:hAnsi="Lato"/>
+          <w:color w:val="404040" w:themeColor="text1" w:themeTint="BF"/>
+          <w:sz w:val="20"/>
+          <w:szCs w:val="20"/>
+        </w:rPr>
+        <w:t>are</w:t>
+      </w:r>
+      <w:proofErr w:type="gramEnd"/>
+      <w:r>
+        <w:rPr>
+          <w:rFonts w:ascii="Lato" w:hAnsi="Lato"/>
+          <w:color w:val="404040" w:themeColor="text1" w:themeTint="BF"/>
+          <w:sz w:val="20"/>
+          <w:szCs w:val="20"/>
+        </w:rPr>
+        <w:t xml:space="preserve"> the same, which we can essentially </w:t>
       </w:r>
       <w:r>
         <w:rPr>
@@ -1708,7 +1898,27 @@
           <w:sz w:val="20"/>
           <w:szCs w:val="20"/>
         </w:rPr>
-        <w:t xml:space="preserve">First, we will need to sort both lists using a sorting algorithm of our choice, such as MergeSort. We can sort them in either ascending or descending order, but we will need to be consistent and sort them similarly. </w:t>
+        <w:t xml:space="preserve">First, we will need to sort both lists using a sorting algorithm of our choice, such as </w:t>
+      </w:r>
+      <w:proofErr w:type="spellStart"/>
+      <w:r>
+        <w:rPr>
+          <w:rFonts w:ascii="Lato" w:hAnsi="Lato"/>
+          <w:color w:val="404040" w:themeColor="text1" w:themeTint="BF"/>
+          <w:sz w:val="20"/>
+          <w:szCs w:val="20"/>
+        </w:rPr>
+        <w:t>MergeSort</w:t>
+      </w:r>
+      <w:proofErr w:type="spellEnd"/>
+      <w:r>
+        <w:rPr>
+          <w:rFonts w:ascii="Lato" w:hAnsi="Lato"/>
+          <w:color w:val="404040" w:themeColor="text1" w:themeTint="BF"/>
+          <w:sz w:val="20"/>
+          <w:szCs w:val="20"/>
+        </w:rPr>
+        <w:t xml:space="preserve">. We can sort them in either ascending or descending order, but we will need to be consistent and sort them similarly. </w:t>
       </w:r>
     </w:p>
     <w:p>
@@ -1734,7 +1944,17 @@
           <w:sz w:val="20"/>
           <w:szCs w:val="20"/>
         </w:rPr>
-        <w:t>Next, we can assign the i</w:t>
+        <w:t xml:space="preserve">Next, we can assign the </w:t>
+      </w:r>
+      <w:proofErr w:type="spellStart"/>
+      <w:r>
+        <w:rPr>
+          <w:rFonts w:ascii="Lato" w:hAnsi="Lato"/>
+          <w:color w:val="404040" w:themeColor="text1" w:themeTint="BF"/>
+          <w:sz w:val="20"/>
+          <w:szCs w:val="20"/>
+        </w:rPr>
+        <w:t>i</w:t>
       </w:r>
       <w:r>
         <w:rPr>
@@ -1746,14 +1966,25 @@
         </w:rPr>
         <w:t>th</w:t>
       </w:r>
-      <w:r>
-        <w:rPr>
-          <w:rFonts w:ascii="Lato" w:hAnsi="Lato"/>
-          <w:color w:val="404040" w:themeColor="text1" w:themeTint="BF"/>
-          <w:sz w:val="20"/>
-          <w:szCs w:val="20"/>
-        </w:rPr>
-        <w:t xml:space="preserve"> ski with the i</w:t>
+      <w:proofErr w:type="spellEnd"/>
+      <w:r>
+        <w:rPr>
+          <w:rFonts w:ascii="Lato" w:hAnsi="Lato"/>
+          <w:color w:val="404040" w:themeColor="text1" w:themeTint="BF"/>
+          <w:sz w:val="20"/>
+          <w:szCs w:val="20"/>
+        </w:rPr>
+        <w:t xml:space="preserve"> ski with the </w:t>
+      </w:r>
+      <w:proofErr w:type="spellStart"/>
+      <w:r>
+        <w:rPr>
+          <w:rFonts w:ascii="Lato" w:hAnsi="Lato"/>
+          <w:color w:val="404040" w:themeColor="text1" w:themeTint="BF"/>
+          <w:sz w:val="20"/>
+          <w:szCs w:val="20"/>
+        </w:rPr>
+        <w:t>i</w:t>
       </w:r>
       <w:r>
         <w:rPr>
@@ -1765,6 +1996,7 @@
         </w:rPr>
         <w:t>th</w:t>
       </w:r>
+      <w:proofErr w:type="spellEnd"/>
       <w:r>
         <w:rPr>
           <w:rFonts w:ascii="Lato" w:hAnsi="Lato"/>
@@ -2049,7 +2281,7 @@
           <w:szCs w:val="20"/>
           <w:vertAlign w:val="subscript"/>
         </w:rPr>
-        <w:t>1</w:t>
+        <w:t>2</w:t>
       </w:r>
       <w:r>
         <w:rPr>
@@ -2731,6 +2963,7 @@
         </w:rPr>
         <w:t xml:space="preserve">Since our algorithm is predominately governed by the sorting of two lists, we will see a time complexity of approximately </w:t>
       </w:r>
+      <w:proofErr w:type="gramStart"/>
       <w:r>
         <w:rPr>
           <w:rFonts w:ascii="Lato" w:hAnsi="Lato"/>
@@ -2739,7 +2972,18 @@
           <w:szCs w:val="20"/>
           <w:highlight w:val="yellow"/>
         </w:rPr>
-        <w:t>O(n log n).</w:t>
+        <w:t>O(</w:t>
+      </w:r>
+      <w:proofErr w:type="gramEnd"/>
+      <w:r>
+        <w:rPr>
+          <w:rFonts w:ascii="Lato" w:hAnsi="Lato"/>
+          <w:color w:val="404040" w:themeColor="text1" w:themeTint="BF"/>
+          <w:sz w:val="20"/>
+          <w:szCs w:val="20"/>
+          <w:highlight w:val="yellow"/>
+        </w:rPr>
+        <w:t>n log n).</w:t>
       </w:r>
     </w:p>
     <w:p>
@@ -2915,79 +3159,20 @@
       </w:pPr>
       <w:r>
         <w:rPr>
-          <w:rFonts w:ascii="Lato" w:hAnsi="Lato"/>
-          <w:color w:val="404040" w:themeColor="text1" w:themeTint="BF"/>
-          <w:sz w:val="20"/>
-          <w:szCs w:val="20"/>
-        </w:rPr>
-        <w:t>Dijkstras algorithm is a shortest path algorithm commonly used to determine the shortest path within a directed graph consisting of non-negative weights. The algorithm operates by maintaining a list of visited nodes and their associated weights.</w:t>
-      </w:r>
-      <w:r>
-        <w:rPr>
-          <w:rFonts w:ascii="Lato" w:hAnsi="Lato"/>
-          <w:color w:val="404040" w:themeColor="text1" w:themeTint="BF"/>
-          <w:sz w:val="20"/>
-          <w:szCs w:val="20"/>
-        </w:rPr>
-        <w:t xml:space="preserve"> If we look at the diagram below, we can see case A where Dijkstras algorithm would function by finding the shorted path S -&gt; 1 -&gt; 3 -&gt; t. This would happen by computing the path with the lowest possible weights, which in this case would be 5+7+3 yielding a total of 15.</w:t>
-      </w:r>
-    </w:p>
-    <w:p>
-      <w:pPr>
-        <w:pStyle w:val="NormalWeb"/>
-        <w:shd w:val="clear" w:color="auto" w:fill="FFFFFF"/>
-        <w:spacing w:before="180" w:beforeAutospacing="0" w:after="180" w:afterAutospacing="0"/>
-        <w:ind w:left="720" w:firstLine="720"/>
-        <w:rPr>
-          <w:rFonts w:ascii="Lato" w:hAnsi="Lato"/>
-          <w:color w:val="404040" w:themeColor="text1" w:themeTint="BF"/>
-          <w:sz w:val="20"/>
-          <w:szCs w:val="20"/>
-        </w:rPr>
-      </w:pPr>
-      <w:r>
-        <w:rPr>
-          <w:rFonts w:ascii="Lato" w:hAnsi="Lato"/>
-          <w:color w:val="404040" w:themeColor="text1" w:themeTint="BF"/>
-          <w:sz w:val="20"/>
-          <w:szCs w:val="20"/>
-        </w:rPr>
-        <w:t xml:space="preserve">On the other hand, if we included negative weights in the edges leaving s, it is possible that one of the weights would have a largely negative value such that a path that is not the shortest path would be the end result of the algorithm. </w:t>
-      </w:r>
-      <w:r>
-        <w:rPr>
-          <w:rFonts w:ascii="Lato" w:hAnsi="Lato"/>
-          <w:color w:val="404040" w:themeColor="text1" w:themeTint="BF"/>
-          <w:sz w:val="20"/>
-          <w:szCs w:val="20"/>
-        </w:rPr>
-        <w:t>In case B shown below, we would get a result of a path such as S -&gt; 2 -&gt; 4 -&gt; 5 -&gt; t, which is clearly not the shortest path.</w:t>
-      </w:r>
-    </w:p>
-    <w:p>
-      <w:pPr>
-        <w:pStyle w:val="NormalWeb"/>
-        <w:shd w:val="clear" w:color="auto" w:fill="FFFFFF"/>
-        <w:spacing w:before="180" w:beforeAutospacing="0" w:after="180" w:afterAutospacing="0"/>
-        <w:jc w:val="center"/>
-      </w:pPr>
-      <w:r>
-        <w:fldChar w:fldCharType="begin"/>
-      </w:r>
-      <w:r>
-        <w:instrText xml:space="preserve"> INCLUDEPICTURE "https://documents.lucid.app/documents/7ba4f217-d233-41de-860c-1b25ac048e37/pages/d_81VfqCeBO.?a=3596&amp;x=1978&amp;y=180&amp;w=2244&amp;h=880&amp;store=1&amp;accept=image%2F*&amp;auth=LCA%20290f1c74081cc9d0f4ec05cb3600899c5b4ea295-ts%3D1666463327" \* MERGEFORMATINET </w:instrText>
-      </w:r>
-      <w:r>
-        <w:fldChar w:fldCharType="separate"/>
-      </w:r>
-      <w:r>
-        <w:rPr>
           <w:noProof/>
         </w:rPr>
         <w:drawing>
-          <wp:inline distT="0" distB="0" distL="0" distR="0" wp14:anchorId="5A19C339" wp14:editId="29D3AFE2">
-            <wp:extent cx="4584892" cy="1798721"/>
-            <wp:effectExtent l="0" t="0" r="0" b="5080"/>
+          <wp:anchor distT="0" distB="0" distL="114300" distR="114300" simplePos="0" relativeHeight="251661312" behindDoc="0" locked="0" layoutInCell="1" allowOverlap="1" wp14:anchorId="0BFF9CD7" wp14:editId="2AD3E69E">
+            <wp:simplePos x="0" y="0"/>
+            <wp:positionH relativeFrom="margin">
+              <wp:align>right</wp:align>
+            </wp:positionH>
+            <wp:positionV relativeFrom="paragraph">
+              <wp:posOffset>49530</wp:posOffset>
+            </wp:positionV>
+            <wp:extent cx="3695700" cy="1449705"/>
+            <wp:effectExtent l="0" t="0" r="0" b="0"/>
+            <wp:wrapSquare wrapText="bothSides"/>
             <wp:docPr id="7" name="Picture 7"/>
             <wp:cNvGraphicFramePr>
               <a:graphicFrameLocks xmlns:a="http://schemas.openxmlformats.org/drawingml/2006/main" noChangeAspect="1"/>
@@ -3017,7 +3202,7 @@
                   <pic:spPr bwMode="auto">
                     <a:xfrm>
                       <a:off x="0" y="0"/>
-                      <a:ext cx="4599218" cy="1804341"/>
+                      <a:ext cx="3695700" cy="1449705"/>
                     </a:xfrm>
                     <a:prstGeom prst="rect">
                       <a:avLst/>
@@ -3030,11 +3215,90 @@
                 </pic:pic>
               </a:graphicData>
             </a:graphic>
-          </wp:inline>
+            <wp14:sizeRelH relativeFrom="page">
+              <wp14:pctWidth>0</wp14:pctWidth>
+            </wp14:sizeRelH>
+            <wp14:sizeRelV relativeFrom="page">
+              <wp14:pctHeight>0</wp14:pctHeight>
+            </wp14:sizeRelV>
+          </wp:anchor>
         </w:drawing>
       </w:r>
-      <w:r>
-        <w:fldChar w:fldCharType="end"/>
+      <w:proofErr w:type="spellStart"/>
+      <w:r>
+        <w:rPr>
+          <w:rFonts w:ascii="Lato" w:hAnsi="Lato"/>
+          <w:color w:val="404040" w:themeColor="text1" w:themeTint="BF"/>
+          <w:sz w:val="20"/>
+          <w:szCs w:val="20"/>
+        </w:rPr>
+        <w:t>Dijkstras</w:t>
+      </w:r>
+      <w:proofErr w:type="spellEnd"/>
+      <w:r>
+        <w:rPr>
+          <w:rFonts w:ascii="Lato" w:hAnsi="Lato"/>
+          <w:color w:val="404040" w:themeColor="text1" w:themeTint="BF"/>
+          <w:sz w:val="20"/>
+          <w:szCs w:val="20"/>
+        </w:rPr>
+        <w:t xml:space="preserve"> algorithm is a shortest path algorithm commonly used to determine the shortest path within a directed graph consisting of non-negative weights. The algorithm operates by maintaining a list of visited nodes and their associated weights.</w:t>
+      </w:r>
+      <w:r>
+        <w:rPr>
+          <w:rFonts w:ascii="Lato" w:hAnsi="Lato"/>
+          <w:color w:val="404040" w:themeColor="text1" w:themeTint="BF"/>
+          <w:sz w:val="20"/>
+          <w:szCs w:val="20"/>
+        </w:rPr>
+        <w:t xml:space="preserve"> If we look at the diagram below, we can see case A where </w:t>
+      </w:r>
+      <w:proofErr w:type="spellStart"/>
+      <w:r>
+        <w:rPr>
+          <w:rFonts w:ascii="Lato" w:hAnsi="Lato"/>
+          <w:color w:val="404040" w:themeColor="text1" w:themeTint="BF"/>
+          <w:sz w:val="20"/>
+          <w:szCs w:val="20"/>
+        </w:rPr>
+        <w:t>Dijkstras</w:t>
+      </w:r>
+      <w:proofErr w:type="spellEnd"/>
+      <w:r>
+        <w:rPr>
+          <w:rFonts w:ascii="Lato" w:hAnsi="Lato"/>
+          <w:color w:val="404040" w:themeColor="text1" w:themeTint="BF"/>
+          <w:sz w:val="20"/>
+          <w:szCs w:val="20"/>
+        </w:rPr>
+        <w:t xml:space="preserve"> algorithm would function by finding the shorted path S -&gt; 1 -&gt; 3 -&gt; t. This would happen by computing the path with the lowest possible weights, which in this case would be 5+7+3 yielding a total of 15.</w:t>
+      </w:r>
+      <w:r>
+        <w:rPr>
+          <w:rFonts w:ascii="Lato" w:hAnsi="Lato"/>
+          <w:color w:val="404040" w:themeColor="text1" w:themeTint="BF"/>
+          <w:sz w:val="20"/>
+          <w:szCs w:val="20"/>
+        </w:rPr>
+        <w:t xml:space="preserve"> </w:t>
+      </w:r>
+      <w:r>
+        <w:rPr>
+          <w:rFonts w:ascii="Lato" w:hAnsi="Lato"/>
+          <w:color w:val="404040" w:themeColor="text1" w:themeTint="BF"/>
+          <w:sz w:val="20"/>
+          <w:szCs w:val="20"/>
+        </w:rPr>
+        <w:t xml:space="preserve">On the other hand, if we included negative weights in the edges leaving s, it is possible that one of the weights would have a largely negative value such that a path that is not the shortest path would be the end result of the algorithm. </w:t>
+      </w:r>
+      <w:r>
+        <w:rPr>
+          <w:rFonts w:ascii="Lato" w:hAnsi="Lato"/>
+          <w:color w:val="404040" w:themeColor="text1" w:themeTint="BF"/>
+          <w:sz w:val="20"/>
+          <w:szCs w:val="20"/>
+        </w:rPr>
+        <w:t>In case B shown below, we would get a result of a path such as S -&gt; 2 -&gt; 4 -&gt; 5 -&gt; t, which is clearly not the shortest path.</w:t>
       </w:r>
     </w:p>
     <w:p>
@@ -3042,122 +3306,441 @@
         <w:pStyle w:val="NormalWeb"/>
         <w:shd w:val="clear" w:color="auto" w:fill="FFFFFF"/>
         <w:spacing w:before="180" w:beforeAutospacing="0" w:after="180" w:afterAutospacing="0"/>
-      </w:pPr>
+        <w:ind w:left="720" w:firstLine="720"/>
+        <w:rPr>
+          <w:rFonts w:ascii="Lato" w:hAnsi="Lato"/>
+          <w:color w:val="404040" w:themeColor="text1" w:themeTint="BF"/>
+          <w:sz w:val="20"/>
+          <w:szCs w:val="20"/>
+        </w:rPr>
+      </w:pPr>
+      <w:r>
+        <w:rPr>
+          <w:rFonts w:ascii="Lato" w:hAnsi="Lato"/>
+          <w:color w:val="404040" w:themeColor="text1" w:themeTint="BF"/>
+          <w:sz w:val="20"/>
+          <w:szCs w:val="20"/>
+        </w:rPr>
+        <w:t xml:space="preserve">Alternatively, </w:t>
+      </w:r>
+      <w:proofErr w:type="spellStart"/>
+      <w:r>
+        <w:rPr>
+          <w:rFonts w:ascii="Lato" w:hAnsi="Lato"/>
+          <w:color w:val="404040" w:themeColor="text1" w:themeTint="BF"/>
+          <w:sz w:val="20"/>
+          <w:szCs w:val="20"/>
+          <w:highlight w:val="yellow"/>
+        </w:rPr>
+        <w:t>Dijkstras</w:t>
+      </w:r>
+      <w:proofErr w:type="spellEnd"/>
+      <w:r>
+        <w:rPr>
+          <w:rFonts w:ascii="Lato" w:hAnsi="Lato"/>
+          <w:color w:val="404040" w:themeColor="text1" w:themeTint="BF"/>
+          <w:sz w:val="20"/>
+          <w:szCs w:val="20"/>
+          <w:highlight w:val="yellow"/>
+        </w:rPr>
+        <w:t xml:space="preserve"> algorithm can fail on graphs when a negative cycle is encountered.</w:t>
+      </w:r>
+      <w:r>
+        <w:rPr>
+          <w:rFonts w:ascii="Lato" w:hAnsi="Lato"/>
+          <w:color w:val="404040" w:themeColor="text1" w:themeTint="BF"/>
+          <w:sz w:val="20"/>
+          <w:szCs w:val="20"/>
+        </w:rPr>
+        <w:t xml:space="preserve"> Essentially, this occurs when a cycle in a given graph when the sum of the weights is a negative value. </w:t>
+      </w:r>
+      <w:r>
+        <w:rPr>
+          <w:rFonts w:ascii="Lato" w:hAnsi="Lato"/>
+          <w:color w:val="404040" w:themeColor="text1" w:themeTint="BF"/>
+          <w:sz w:val="20"/>
+          <w:szCs w:val="20"/>
+        </w:rPr>
+        <w:t>Even in the event that it does not cause a negative cycle I would imagine that the downstream calculation of the sum of weights would still struggle with the negative values.</w:t>
+      </w:r>
     </w:p>
     <w:p>
       <w:pPr>
         <w:pStyle w:val="NormalWeb"/>
         <w:shd w:val="clear" w:color="auto" w:fill="FFFFFF"/>
         <w:spacing w:before="180" w:beforeAutospacing="0" w:after="180" w:afterAutospacing="0"/>
-        <w:rPr>
-          <w:rFonts w:ascii="Lato" w:hAnsi="Lato"/>
-          <w:color w:val="404040" w:themeColor="text1" w:themeTint="BF"/>
-          <w:sz w:val="20"/>
-          <w:szCs w:val="20"/>
-        </w:rPr>
-      </w:pPr>
+        <w:ind w:left="720" w:firstLine="720"/>
+        <w:rPr>
+          <w:rFonts w:ascii="Lato" w:hAnsi="Lato"/>
+          <w:color w:val="404040" w:themeColor="text1" w:themeTint="BF"/>
+          <w:sz w:val="20"/>
+          <w:szCs w:val="20"/>
+        </w:rPr>
+      </w:pPr>
+      <w:r>
+        <w:rPr>
+          <w:rFonts w:ascii="Lato" w:hAnsi="Lato"/>
+          <w:i/>
+          <w:iCs/>
+          <w:color w:val="404040" w:themeColor="text1" w:themeTint="BF"/>
+          <w:sz w:val="20"/>
+          <w:szCs w:val="20"/>
+        </w:rPr>
+        <w:t>Proof</w:t>
+      </w:r>
+      <w:r>
+        <w:rPr>
+          <w:rFonts w:ascii="Lato" w:hAnsi="Lato"/>
+          <w:color w:val="404040" w:themeColor="text1" w:themeTint="BF"/>
+          <w:sz w:val="20"/>
+          <w:szCs w:val="20"/>
+        </w:rPr>
+        <w:t>.</w:t>
+      </w:r>
     </w:p>
     <w:p>
       <w:pPr>
-        <w:rPr>
-          <w:rFonts w:ascii="Lato" w:hAnsi="Lato" w:cstheme="minorHAnsi"/>
-          <w:color w:val="404040" w:themeColor="text1" w:themeTint="BF"/>
-          <w:sz w:val="16"/>
-          <w:szCs w:val="16"/>
-        </w:rPr>
-      </w:pPr>
-      <w:hyperlink r:id="rId12" w:history="1">
-        <w:r>
-          <w:rPr>
-            <w:rStyle w:val="Hyperlink"/>
-            <w:rFonts w:ascii="Lato" w:hAnsi="Lato" w:cstheme="minorHAnsi"/>
-            <w:sz w:val="16"/>
-            <w:szCs w:val="16"/>
-            <w14:textFill>
-              <w14:solidFill>
-                <w14:srgbClr w14:val="0000FF">
-                  <w14:lumMod w14:val="75000"/>
-                  <w14:lumOff w14:val="25000"/>
-                </w14:srgbClr>
-              </w14:solidFill>
-            </w14:textFill>
-          </w:rPr>
-          <w:t>http://web.stanford.edu/class/archive/cs/cs161/cs161.1182/Lectures/Lecture11/CS161Lecture11.pdf</w:t>
-        </w:r>
-      </w:hyperlink>
+        <w:pStyle w:val="NormalWeb"/>
+        <w:numPr>
+          <w:ilvl w:val="0"/>
+          <w:numId w:val="33"/>
+        </w:numPr>
+        <w:shd w:val="clear" w:color="auto" w:fill="FFFFFF"/>
+        <w:spacing w:before="180" w:beforeAutospacing="0" w:after="180" w:afterAutospacing="0"/>
+        <w:rPr>
+          <w:rFonts w:ascii="Lato" w:hAnsi="Lato"/>
+          <w:color w:val="404040" w:themeColor="text1" w:themeTint="BF"/>
+          <w:sz w:val="20"/>
+          <w:szCs w:val="20"/>
+        </w:rPr>
+      </w:pPr>
+      <w:r>
+        <w:rPr>
+          <w:rFonts w:ascii="Lato" w:hAnsi="Lato"/>
+          <w:color w:val="404040" w:themeColor="text1" w:themeTint="BF"/>
+          <w:sz w:val="20"/>
+          <w:szCs w:val="20"/>
+        </w:rPr>
+        <w:t>Let’s</w:t>
+      </w:r>
+      <w:r>
+        <w:rPr>
+          <w:rFonts w:ascii="Lato" w:hAnsi="Lato"/>
+          <w:color w:val="404040" w:themeColor="text1" w:themeTint="BF"/>
+          <w:sz w:val="20"/>
+          <w:szCs w:val="20"/>
+        </w:rPr>
+        <w:t xml:space="preserve"> assume that s-&gt; v</w:t>
+      </w:r>
+      <w:r>
+        <w:rPr>
+          <w:rFonts w:ascii="Lato" w:hAnsi="Lato"/>
+          <w:color w:val="404040" w:themeColor="text1" w:themeTint="BF"/>
+          <w:sz w:val="20"/>
+          <w:szCs w:val="20"/>
+          <w:vertAlign w:val="subscript"/>
+        </w:rPr>
+        <w:t>1</w:t>
+      </w:r>
+      <w:r>
+        <w:rPr>
+          <w:rFonts w:ascii="Lato" w:hAnsi="Lato"/>
+          <w:color w:val="404040" w:themeColor="text1" w:themeTint="BF"/>
+          <w:sz w:val="20"/>
+          <w:szCs w:val="20"/>
+        </w:rPr>
+        <w:t xml:space="preserve"> -&gt; … -&gt; </w:t>
+      </w:r>
+      <w:proofErr w:type="spellStart"/>
+      <w:r>
+        <w:rPr>
+          <w:rFonts w:ascii="Lato" w:hAnsi="Lato"/>
+          <w:color w:val="404040" w:themeColor="text1" w:themeTint="BF"/>
+          <w:sz w:val="20"/>
+          <w:szCs w:val="20"/>
+        </w:rPr>
+        <w:t>v</w:t>
+      </w:r>
+      <w:r>
+        <w:rPr>
+          <w:rFonts w:ascii="Lato" w:hAnsi="Lato"/>
+          <w:color w:val="404040" w:themeColor="text1" w:themeTint="BF"/>
+          <w:sz w:val="20"/>
+          <w:szCs w:val="20"/>
+          <w:vertAlign w:val="subscript"/>
+        </w:rPr>
+        <w:t>k</w:t>
+      </w:r>
+      <w:proofErr w:type="spellEnd"/>
+      <w:r>
+        <w:rPr>
+          <w:rFonts w:ascii="Lato" w:hAnsi="Lato"/>
+          <w:color w:val="404040" w:themeColor="text1" w:themeTint="BF"/>
+          <w:sz w:val="20"/>
+          <w:szCs w:val="20"/>
+        </w:rPr>
+        <w:t xml:space="preserve"> is the shortest path from a given node s to the final node t.</w:t>
+      </w:r>
     </w:p>
     <w:p>
       <w:pPr>
-        <w:rPr>
-          <w:rFonts w:ascii="Lato" w:hAnsi="Lato" w:cstheme="minorHAnsi"/>
-          <w:color w:val="404040" w:themeColor="text1" w:themeTint="BF"/>
-          <w:sz w:val="16"/>
-          <w:szCs w:val="16"/>
-        </w:rPr>
-      </w:pPr>
-      <w:hyperlink r:id="rId13" w:history="1">
-        <w:r>
+        <w:pStyle w:val="NormalWeb"/>
+        <w:numPr>
+          <w:ilvl w:val="0"/>
+          <w:numId w:val="33"/>
+        </w:numPr>
+        <w:shd w:val="clear" w:color="auto" w:fill="FFFFFF"/>
+        <w:spacing w:before="180" w:beforeAutospacing="0" w:after="180" w:afterAutospacing="0"/>
+        <w:rPr>
+          <w:rFonts w:ascii="Lato" w:hAnsi="Lato"/>
+          <w:color w:val="404040" w:themeColor="text1" w:themeTint="BF"/>
+          <w:sz w:val="20"/>
+          <w:szCs w:val="20"/>
+        </w:rPr>
+      </w:pPr>
+      <w:r>
+        <w:rPr>
+          <w:rFonts w:ascii="Lato" w:hAnsi="Lato"/>
+          <w:color w:val="404040" w:themeColor="text1" w:themeTint="BF"/>
+          <w:sz w:val="20"/>
+          <w:szCs w:val="20"/>
+        </w:rPr>
+        <w:t xml:space="preserve">If assumption is true, then the statement that </w:t>
+      </w:r>
+      <m:oMath>
+        <m:r>
           <w:rPr>
-            <w:rStyle w:val="Hyperlink"/>
-            <w:rFonts w:ascii="Lato" w:hAnsi="Lato" w:cstheme="minorHAnsi"/>
-            <w:sz w:val="16"/>
-            <w:szCs w:val="16"/>
+            <w:rFonts w:ascii="Cambria Math" w:hAnsi="Cambria Math"/>
+            <w:color w:val="404040" w:themeColor="text1" w:themeTint="BF"/>
+            <w:sz w:val="20"/>
+            <w:szCs w:val="20"/>
           </w:rPr>
-          <w:t>https://math.stackexchange.com/questions/124344/dijkstras-algorithm-on-a-directed-graph-with-negative-edges-only-leaving-the-so</w:t>
-        </w:r>
-      </w:hyperlink>
+          <m:t>d</m:t>
+        </m:r>
+        <m:d>
+          <m:dPr>
+            <m:ctrlPr>
+              <w:rPr>
+                <w:rFonts w:ascii="Cambria Math" w:hAnsi="Cambria Math"/>
+                <w:i/>
+                <w:color w:val="404040" w:themeColor="text1" w:themeTint="BF"/>
+                <w:sz w:val="20"/>
+                <w:szCs w:val="20"/>
+              </w:rPr>
+            </m:ctrlPr>
+          </m:dPr>
+          <m:e>
+            <m:r>
+              <w:rPr>
+                <w:rFonts w:ascii="Cambria Math" w:hAnsi="Cambria Math"/>
+                <w:color w:val="404040" w:themeColor="text1" w:themeTint="BF"/>
+                <w:sz w:val="20"/>
+                <w:szCs w:val="20"/>
+              </w:rPr>
+              <m:t>s, vi</m:t>
+            </m:r>
+          </m:e>
+        </m:d>
+        <m:r>
+          <w:rPr>
+            <w:rFonts w:ascii="Cambria Math" w:hAnsi="Cambria Math"/>
+            <w:color w:val="404040" w:themeColor="text1" w:themeTint="BF"/>
+            <w:sz w:val="20"/>
+            <w:szCs w:val="20"/>
+          </w:rPr>
+          <m:t>≤</m:t>
+        </m:r>
+        <m:r>
+          <w:rPr>
+            <w:rFonts w:ascii="Cambria Math" w:hAnsi="Cambria Math"/>
+            <w:color w:val="404040" w:themeColor="text1" w:themeTint="BF"/>
+            <w:sz w:val="20"/>
+            <w:szCs w:val="20"/>
+          </w:rPr>
+          <m:t xml:space="preserve"> d(s, </m:t>
+        </m:r>
+        <m:sSub>
+          <m:sSubPr>
+            <m:ctrlPr>
+              <w:rPr>
+                <w:rFonts w:ascii="Cambria Math" w:hAnsi="Cambria Math"/>
+                <w:i/>
+                <w:color w:val="404040" w:themeColor="text1" w:themeTint="BF"/>
+                <w:sz w:val="20"/>
+                <w:szCs w:val="20"/>
+              </w:rPr>
+            </m:ctrlPr>
+          </m:sSubPr>
+          <m:e>
+            <m:r>
+              <w:rPr>
+                <w:rFonts w:ascii="Cambria Math" w:hAnsi="Cambria Math"/>
+                <w:color w:val="404040" w:themeColor="text1" w:themeTint="BF"/>
+                <w:sz w:val="20"/>
+                <w:szCs w:val="20"/>
+              </w:rPr>
+              <m:t>v</m:t>
+            </m:r>
+          </m:e>
+          <m:sub>
+            <m:r>
+              <w:rPr>
+                <w:rFonts w:ascii="Cambria Math" w:hAnsi="Cambria Math"/>
+                <w:color w:val="404040" w:themeColor="text1" w:themeTint="BF"/>
+                <w:sz w:val="20"/>
+                <w:szCs w:val="20"/>
+              </w:rPr>
+              <m:t>k</m:t>
+            </m:r>
+          </m:sub>
+        </m:sSub>
+        <m:r>
+          <w:rPr>
+            <w:rFonts w:ascii="Cambria Math" w:hAnsi="Cambria Math"/>
+            <w:color w:val="404040" w:themeColor="text1" w:themeTint="BF"/>
+            <w:sz w:val="20"/>
+            <w:szCs w:val="20"/>
+          </w:rPr>
+          <m:t>)</m:t>
+        </m:r>
+      </m:oMath>
+      <w:r>
+        <w:rPr>
+          <w:rFonts w:ascii="Lato" w:hAnsi="Lato"/>
+          <w:color w:val="404040" w:themeColor="text1" w:themeTint="BF"/>
+          <w:sz w:val="20"/>
+          <w:szCs w:val="20"/>
+        </w:rPr>
+        <w:t xml:space="preserve"> for all </w:t>
+      </w:r>
+      <m:oMath>
+        <m:r>
+          <w:rPr>
+            <w:rFonts w:ascii="Cambria Math" w:hAnsi="Cambria Math"/>
+            <w:color w:val="404040" w:themeColor="text1" w:themeTint="BF"/>
+            <w:sz w:val="20"/>
+            <w:szCs w:val="20"/>
+          </w:rPr>
+          <m:t>i&lt;k</m:t>
+        </m:r>
+      </m:oMath>
+      <w:r>
+        <w:rPr>
+          <w:rFonts w:ascii="Lato" w:hAnsi="Lato"/>
+          <w:color w:val="404040" w:themeColor="text1" w:themeTint="BF"/>
+          <w:sz w:val="20"/>
+          <w:szCs w:val="20"/>
+        </w:rPr>
+        <w:t>, is now false.</w:t>
+      </w:r>
     </w:p>
     <w:p>
       <w:pPr>
-        <w:rPr>
-          <w:rFonts w:ascii="Lato" w:hAnsi="Lato" w:cstheme="minorHAnsi"/>
-          <w:color w:val="404040" w:themeColor="text1" w:themeTint="BF"/>
-          <w:sz w:val="16"/>
-          <w:szCs w:val="16"/>
-        </w:rPr>
-      </w:pPr>
+        <w:pStyle w:val="NormalWeb"/>
+        <w:numPr>
+          <w:ilvl w:val="0"/>
+          <w:numId w:val="33"/>
+        </w:numPr>
+        <w:shd w:val="clear" w:color="auto" w:fill="FFFFFF"/>
+        <w:spacing w:before="180" w:beforeAutospacing="0" w:after="180" w:afterAutospacing="0"/>
+        <w:rPr>
+          <w:rFonts w:ascii="Lato" w:hAnsi="Lato"/>
+          <w:color w:val="404040" w:themeColor="text1" w:themeTint="BF"/>
+          <w:sz w:val="20"/>
+          <w:szCs w:val="20"/>
+        </w:rPr>
+      </w:pPr>
+      <w:r>
+        <w:rPr>
+          <w:rFonts w:ascii="Lato" w:hAnsi="Lato"/>
+          <w:color w:val="404040" w:themeColor="text1" w:themeTint="BF"/>
+          <w:sz w:val="20"/>
+          <w:szCs w:val="20"/>
+        </w:rPr>
+        <w:t>In this case, we can say that a cycle I negative if the sum of the edge lengths is less than 0.</w:t>
+      </w:r>
     </w:p>
     <w:p>
       <w:pPr>
-        <w:rPr>
-          <w:rFonts w:ascii="Lato" w:hAnsi="Lato" w:cstheme="minorHAnsi"/>
-          <w:color w:val="404040" w:themeColor="text1" w:themeTint="BF"/>
-          <w:sz w:val="16"/>
-          <w:szCs w:val="16"/>
-        </w:rPr>
-      </w:pPr>
-      <w:hyperlink r:id="rId14" w:history="1">
-        <w:r>
-          <w:rPr>
-            <w:rStyle w:val="Hyperlink"/>
-            <w:rFonts w:ascii="Lato" w:hAnsi="Lato" w:cstheme="minorHAnsi"/>
-            <w:color w:val="404040" w:themeColor="text1" w:themeTint="BF"/>
-            <w:sz w:val="16"/>
-            <w:szCs w:val="16"/>
-          </w:rPr>
-          <w:t>https://www.chegg.com/homework-help/questions-and-answers/consider-directed-graph-negative-edges-leave-s-edges-positive-dijkstra-s-algorithm-started-q366092?trackid=fd848693faec&amp;strackid=b3aa47178a51</w:t>
-        </w:r>
-      </w:hyperlink>
+        <w:pStyle w:val="NormalWeb"/>
+        <w:numPr>
+          <w:ilvl w:val="0"/>
+          <w:numId w:val="33"/>
+        </w:numPr>
+        <w:shd w:val="clear" w:color="auto" w:fill="FFFFFF"/>
+        <w:spacing w:before="180" w:beforeAutospacing="0" w:after="180" w:afterAutospacing="0"/>
+        <w:rPr>
+          <w:rFonts w:ascii="Lato" w:hAnsi="Lato"/>
+          <w:color w:val="404040" w:themeColor="text1" w:themeTint="BF"/>
+          <w:sz w:val="20"/>
+          <w:szCs w:val="20"/>
+        </w:rPr>
+      </w:pPr>
+      <w:r>
+        <w:rPr>
+          <w:rFonts w:ascii="Lato" w:hAnsi="Lato"/>
+          <w:color w:val="404040" w:themeColor="text1" w:themeTint="BF"/>
+          <w:sz w:val="20"/>
+          <w:szCs w:val="20"/>
+        </w:rPr>
+        <w:t>Given th</w:t>
+      </w:r>
+      <w:r>
+        <w:rPr>
+          <w:rFonts w:ascii="Lato" w:hAnsi="Lato"/>
+          <w:color w:val="404040" w:themeColor="text1" w:themeTint="BF"/>
+          <w:sz w:val="20"/>
+          <w:szCs w:val="20"/>
+        </w:rPr>
+        <w:t>e negative cycle in the process of going from s to t, we can sate that the shortest path length here is negative infinity.</w:t>
+      </w:r>
     </w:p>
     <w:p>
       <w:pPr>
-        <w:rPr>
-          <w:rFonts w:ascii="Lato" w:hAnsi="Lato" w:cstheme="minorHAnsi"/>
-          <w:color w:val="404040" w:themeColor="text1" w:themeTint="BF"/>
-          <w:sz w:val="16"/>
-          <w:szCs w:val="16"/>
-        </w:rPr>
-      </w:pPr>
+        <w:pStyle w:val="NormalWeb"/>
+        <w:shd w:val="clear" w:color="auto" w:fill="FFFFFF"/>
+        <w:spacing w:before="180" w:beforeAutospacing="0" w:after="180" w:afterAutospacing="0"/>
+        <w:rPr>
+          <w:rFonts w:ascii="Lato" w:hAnsi="Lato"/>
+          <w:color w:val="404040" w:themeColor="text1" w:themeTint="BF"/>
+          <w:sz w:val="20"/>
+          <w:szCs w:val="20"/>
+        </w:rPr>
+      </w:pPr>
+      <w:r>
+        <w:rPr>
+          <w:rFonts w:ascii="Lato" w:hAnsi="Lato"/>
+          <w:color w:val="404040" w:themeColor="text1" w:themeTint="BF"/>
+          <w:sz w:val="20"/>
+          <w:szCs w:val="20"/>
+        </w:rPr>
+        <w:t>References: [3], [4], [6]</w:t>
+      </w:r>
     </w:p>
     <w:p>
       <w:pPr>
-        <w:rPr>
-          <w:rFonts w:ascii="Lato" w:hAnsi="Lato" w:cstheme="minorHAnsi"/>
-          <w:color w:val="404040" w:themeColor="text1" w:themeTint="BF"/>
-          <w:sz w:val="16"/>
-          <w:szCs w:val="16"/>
-        </w:rPr>
-      </w:pPr>
+        <w:pStyle w:val="NormalWeb"/>
+        <w:shd w:val="clear" w:color="auto" w:fill="FFFFFF"/>
+        <w:spacing w:before="180" w:beforeAutospacing="0" w:after="180" w:afterAutospacing="0"/>
+        <w:rPr>
+          <w:rFonts w:ascii="Lato" w:hAnsi="Lato"/>
+          <w:color w:val="404040" w:themeColor="text1" w:themeTint="BF"/>
+          <w:sz w:val="20"/>
+          <w:szCs w:val="20"/>
+        </w:rPr>
+      </w:pPr>
+      <w:r>
+        <w:fldChar w:fldCharType="begin"/>
+      </w:r>
+      <w:r>
+        <w:instrText xml:space="preserve"> INCLUDEPICTURE "https://documents.lucid.app/documents/7ba4f217-d233-41de-860c-1b25ac048e37/pages/d_81VfqCeBO.?a=3596&amp;x=1978&amp;y=180&amp;w=2244&amp;h=880&amp;store=1&amp;accept=image%2F*&amp;auth=LCA%20290f1c74081cc9d0f4ec05cb3600899c5b4ea295-ts%3D1666463327" \* MERGEFORMATINET </w:instrText>
+      </w:r>
+      <w:r>
+        <w:fldChar w:fldCharType="separate"/>
+      </w:r>
+      <w:r>
+        <w:fldChar w:fldCharType="end"/>
+      </w:r>
     </w:p>
     <w:p>
       <w:pPr>
@@ -3174,11 +3757,22 @@
       <w:r>
         <w:rPr>
           <w:rFonts w:ascii="Lato" w:hAnsi="Lato"/>
-          <w:color w:val="404040" w:themeColor="text1" w:themeTint="BF"/>
-          <w:sz w:val="20"/>
-          <w:szCs w:val="20"/>
-        </w:rPr>
-        <w:t>References:</w:t>
+          <w:b/>
+          <w:bCs/>
+          <w:color w:val="404040" w:themeColor="text1" w:themeTint="BF"/>
+          <w:sz w:val="20"/>
+          <w:szCs w:val="20"/>
+        </w:rPr>
+        <w:t>References</w:t>
+      </w:r>
+      <w:r>
+        <w:rPr>
+          <w:rFonts w:ascii="Lato" w:hAnsi="Lato"/>
+          <w:color w:val="404040" w:themeColor="text1" w:themeTint="BF"/>
+          <w:sz w:val="20"/>
+          <w:szCs w:val="20"/>
+        </w:rPr>
+        <w:t>:</w:t>
       </w:r>
     </w:p>
     <w:p>
@@ -3202,16 +3796,16 @@
         <w:rPr>
           <w:rFonts w:ascii="Lato" w:hAnsi="Lato"/>
           <w:color w:val="404040" w:themeColor="text1" w:themeTint="BF"/>
-          <w:sz w:val="20"/>
-          <w:szCs w:val="20"/>
-        </w:rPr>
-      </w:pPr>
-      <w:r>
-        <w:rPr>
-          <w:rFonts w:ascii="Lato" w:hAnsi="Lato"/>
-          <w:color w:val="404040" w:themeColor="text1" w:themeTint="BF"/>
-          <w:sz w:val="20"/>
-          <w:szCs w:val="20"/>
+          <w:sz w:val="18"/>
+          <w:szCs w:val="18"/>
+        </w:rPr>
+      </w:pPr>
+      <w:r>
+        <w:rPr>
+          <w:rFonts w:ascii="Lato" w:hAnsi="Lato"/>
+          <w:color w:val="404040" w:themeColor="text1" w:themeTint="BF"/>
+          <w:sz w:val="18"/>
+          <w:szCs w:val="18"/>
         </w:rPr>
         <w:t>[1] https://northeastern.instructure.com/courses/117409/pages/module-6-6-dot-2-interval-scheduling-2?module_item_id=7833143</w:t>
       </w:r>
@@ -3224,8 +3818,8 @@
         <w:rPr>
           <w:rFonts w:ascii="Lato" w:hAnsi="Lato"/>
           <w:color w:val="404040" w:themeColor="text1" w:themeTint="BF"/>
-          <w:sz w:val="20"/>
-          <w:szCs w:val="20"/>
+          <w:sz w:val="18"/>
+          <w:szCs w:val="18"/>
         </w:rPr>
       </w:pPr>
     </w:p>
@@ -3237,16 +3831,16 @@
         <w:rPr>
           <w:rFonts w:ascii="Lato" w:hAnsi="Lato"/>
           <w:color w:val="404040" w:themeColor="text1" w:themeTint="BF"/>
-          <w:sz w:val="20"/>
-          <w:szCs w:val="20"/>
-        </w:rPr>
-      </w:pPr>
-      <w:r>
-        <w:rPr>
-          <w:rFonts w:ascii="Lato" w:hAnsi="Lato"/>
-          <w:color w:val="404040" w:themeColor="text1" w:themeTint="BF"/>
-          <w:sz w:val="20"/>
-          <w:szCs w:val="20"/>
+          <w:sz w:val="18"/>
+          <w:szCs w:val="18"/>
+        </w:rPr>
+      </w:pPr>
+      <w:r>
+        <w:rPr>
+          <w:rFonts w:ascii="Lato" w:hAnsi="Lato"/>
+          <w:color w:val="404040" w:themeColor="text1" w:themeTint="BF"/>
+          <w:sz w:val="18"/>
+          <w:szCs w:val="18"/>
         </w:rPr>
         <w:t>[2] https://en.wikipedia.org/wiki/Interval_scheduling#:~:text=Interval%20scheduling%20is%20a%20class,%2C%20</w:t>
       </w:r>
@@ -3259,16 +3853,16 @@
         <w:rPr>
           <w:rFonts w:ascii="Lato" w:hAnsi="Lato"/>
           <w:color w:val="404040" w:themeColor="text1" w:themeTint="BF"/>
-          <w:sz w:val="20"/>
-          <w:szCs w:val="20"/>
-        </w:rPr>
-      </w:pPr>
-      <w:r>
-        <w:rPr>
-          <w:rFonts w:ascii="Lato" w:hAnsi="Lato"/>
-          <w:color w:val="404040" w:themeColor="text1" w:themeTint="BF"/>
-          <w:sz w:val="20"/>
-          <w:szCs w:val="20"/>
+          <w:sz w:val="18"/>
+          <w:szCs w:val="18"/>
+        </w:rPr>
+      </w:pPr>
+      <w:r>
+        <w:rPr>
+          <w:rFonts w:ascii="Lato" w:hAnsi="Lato"/>
+          <w:color w:val="404040" w:themeColor="text1" w:themeTint="BF"/>
+          <w:sz w:val="18"/>
+          <w:szCs w:val="18"/>
         </w:rPr>
         <w:t>scheduled%20on%20some%20resource).</w:t>
       </w:r>
@@ -3281,8 +3875,8 @@
         <w:rPr>
           <w:rFonts w:ascii="Lato" w:hAnsi="Lato"/>
           <w:color w:val="404040" w:themeColor="text1" w:themeTint="BF"/>
-          <w:sz w:val="20"/>
-          <w:szCs w:val="20"/>
+          <w:sz w:val="18"/>
+          <w:szCs w:val="18"/>
         </w:rPr>
       </w:pPr>
     </w:p>
@@ -3294,16 +3888,16 @@
         <w:rPr>
           <w:rFonts w:ascii="Lato" w:hAnsi="Lato" w:cstheme="minorHAnsi"/>
           <w:color w:val="404040" w:themeColor="text1" w:themeTint="BF"/>
-          <w:sz w:val="20"/>
-          <w:szCs w:val="20"/>
-        </w:rPr>
-      </w:pPr>
-      <w:r>
-        <w:rPr>
-          <w:rFonts w:ascii="Lato" w:hAnsi="Lato"/>
-          <w:color w:val="404040" w:themeColor="text1" w:themeTint="BF"/>
-          <w:sz w:val="20"/>
-          <w:szCs w:val="20"/>
+          <w:sz w:val="18"/>
+          <w:szCs w:val="18"/>
+        </w:rPr>
+      </w:pPr>
+      <w:r>
+        <w:rPr>
+          <w:rFonts w:ascii="Lato" w:hAnsi="Lato"/>
+          <w:color w:val="404040" w:themeColor="text1" w:themeTint="BF"/>
+          <w:sz w:val="18"/>
+          <w:szCs w:val="18"/>
         </w:rPr>
         <w:t xml:space="preserve">[3] </w:t>
       </w:r>
@@ -3311,10 +3905,30 @@
         <w:rPr>
           <w:rFonts w:ascii="Lato" w:hAnsi="Lato" w:cstheme="minorHAnsi"/>
           <w:color w:val="404040" w:themeColor="text1" w:themeTint="BF"/>
-          <w:sz w:val="20"/>
-          <w:szCs w:val="20"/>
-        </w:rPr>
-        <w:t>Introduction to Algorithms, Cormen, Third Edition. (CLRS)</w:t>
+          <w:sz w:val="18"/>
+          <w:szCs w:val="18"/>
+        </w:rPr>
+        <w:t xml:space="preserve">Introduction to Algorithms, </w:t>
+      </w:r>
+      <w:proofErr w:type="spellStart"/>
+      <w:r>
+        <w:rPr>
+          <w:rFonts w:ascii="Lato" w:hAnsi="Lato" w:cstheme="minorHAnsi"/>
+          <w:color w:val="404040" w:themeColor="text1" w:themeTint="BF"/>
+          <w:sz w:val="18"/>
+          <w:szCs w:val="18"/>
+        </w:rPr>
+        <w:t>Cormen</w:t>
+      </w:r>
+      <w:proofErr w:type="spellEnd"/>
+      <w:r>
+        <w:rPr>
+          <w:rFonts w:ascii="Lato" w:hAnsi="Lato" w:cstheme="minorHAnsi"/>
+          <w:color w:val="404040" w:themeColor="text1" w:themeTint="BF"/>
+          <w:sz w:val="18"/>
+          <w:szCs w:val="18"/>
+        </w:rPr>
+        <w:t>, Third Edition. (CLRS)</w:t>
       </w:r>
     </w:p>
     <w:p>
@@ -3325,8 +3939,8 @@
         <w:rPr>
           <w:rFonts w:ascii="Lato" w:hAnsi="Lato" w:cstheme="minorHAnsi"/>
           <w:color w:val="404040" w:themeColor="text1" w:themeTint="BF"/>
-          <w:sz w:val="20"/>
-          <w:szCs w:val="20"/>
+          <w:sz w:val="18"/>
+          <w:szCs w:val="18"/>
         </w:rPr>
       </w:pPr>
     </w:p>
@@ -3338,27 +3952,18 @@
         <w:rPr>
           <w:rFonts w:ascii="Lato" w:hAnsi="Lato" w:cstheme="minorHAnsi"/>
           <w:color w:val="404040" w:themeColor="text1" w:themeTint="BF"/>
-          <w:sz w:val="20"/>
-          <w:szCs w:val="20"/>
+          <w:sz w:val="18"/>
+          <w:szCs w:val="18"/>
         </w:rPr>
       </w:pPr>
       <w:r>
         <w:rPr>
           <w:rFonts w:ascii="Lato" w:hAnsi="Lato" w:cstheme="minorHAnsi"/>
           <w:color w:val="404040" w:themeColor="text1" w:themeTint="BF"/>
-          <w:sz w:val="20"/>
-          <w:szCs w:val="20"/>
-        </w:rPr>
-        <w:t xml:space="preserve">[4] </w:t>
-      </w:r>
-      <w:r>
-        <w:rPr>
-          <w:rFonts w:ascii="Lato" w:hAnsi="Lato" w:cstheme="minorHAnsi"/>
-          <w:color w:val="404040" w:themeColor="text1" w:themeTint="BF"/>
-          <w:sz w:val="20"/>
-          <w:szCs w:val="20"/>
-        </w:rPr>
-        <w:t>https://web.stanford.edu/class/archive/cs/cs161/cs161.1138/handouts/120%20Guide%20to%20Greedy%20</w:t>
+          <w:sz w:val="18"/>
+          <w:szCs w:val="18"/>
+        </w:rPr>
+        <w:t>[4] https://web.stanford.edu/class/archive/cs/cs161/cs161.1138/handouts/120%20Guide%20to%20Greedy%20</w:t>
       </w:r>
     </w:p>
     <w:p>
@@ -3369,18 +3974,27 @@
         <w:rPr>
           <w:rFonts w:ascii="Lato" w:hAnsi="Lato" w:cstheme="minorHAnsi"/>
           <w:color w:val="404040" w:themeColor="text1" w:themeTint="BF"/>
-          <w:sz w:val="20"/>
-          <w:szCs w:val="20"/>
+          <w:sz w:val="18"/>
+          <w:szCs w:val="18"/>
         </w:rPr>
       </w:pPr>
       <w:r>
         <w:rPr>
           <w:rFonts w:ascii="Lato" w:hAnsi="Lato" w:cstheme="minorHAnsi"/>
           <w:color w:val="404040" w:themeColor="text1" w:themeTint="BF"/>
-          <w:sz w:val="20"/>
-          <w:szCs w:val="20"/>
+          <w:sz w:val="18"/>
+          <w:szCs w:val="18"/>
         </w:rPr>
         <w:t>Algorithms.pdf</w:t>
+      </w:r>
+      <w:r>
+        <w:rPr>
+          <w:rFonts w:ascii="Lato" w:hAnsi="Lato" w:cstheme="minorHAnsi"/>
+          <w:color w:val="404040" w:themeColor="text1" w:themeTint="BF"/>
+          <w:sz w:val="18"/>
+          <w:szCs w:val="18"/>
+        </w:rPr>
+        <w:br/>
       </w:r>
     </w:p>
     <w:p>
@@ -3388,62 +4002,51 @@
         <w:rPr>
           <w:rFonts w:ascii="Lato" w:hAnsi="Lato" w:cstheme="minorHAnsi"/>
           <w:color w:val="404040" w:themeColor="text1" w:themeTint="BF"/>
-          <w:sz w:val="16"/>
-          <w:szCs w:val="16"/>
-        </w:rPr>
-      </w:pPr>
+          <w:sz w:val="18"/>
+          <w:szCs w:val="18"/>
+        </w:rPr>
+      </w:pPr>
+      <w:r>
+        <w:rPr>
+          <w:rFonts w:ascii="Lato" w:hAnsi="Lato" w:cstheme="minorHAnsi"/>
+          <w:color w:val="404040" w:themeColor="text1" w:themeTint="BF"/>
+          <w:sz w:val="18"/>
+          <w:szCs w:val="18"/>
+        </w:rPr>
+        <w:t xml:space="preserve">[5] </w:t>
+      </w:r>
+      <w:r>
+        <w:rPr>
+          <w:rFonts w:ascii="Lato" w:hAnsi="Lato" w:cstheme="minorHAnsi"/>
+          <w:color w:val="404040" w:themeColor="text1" w:themeTint="BF"/>
+          <w:sz w:val="18"/>
+          <w:szCs w:val="18"/>
+        </w:rPr>
+        <w:t>https://www2.edc.org/makingmath/mathtools/contradiction/contradiction.asp</w:t>
+      </w:r>
     </w:p>
     <w:p>
       <w:pPr>
         <w:rPr>
           <w:rFonts w:ascii="Lato" w:hAnsi="Lato" w:cstheme="minorHAnsi"/>
           <w:color w:val="404040" w:themeColor="text1" w:themeTint="BF"/>
-          <w:sz w:val="16"/>
-          <w:szCs w:val="16"/>
+          <w:sz w:val="18"/>
+          <w:szCs w:val="18"/>
         </w:rPr>
       </w:pPr>
       <w:r>
         <w:rPr>
           <w:rFonts w:ascii="Lato" w:hAnsi="Lato" w:cstheme="minorHAnsi"/>
           <w:color w:val="404040" w:themeColor="text1" w:themeTint="BF"/>
-          <w:sz w:val="16"/>
-          <w:szCs w:val="16"/>
-        </w:rPr>
-        <w:t xml:space="preserve">[5] </w:t>
-      </w:r>
-      <w:r>
-        <w:rPr>
-          <w:rFonts w:ascii="Lato" w:hAnsi="Lato" w:cstheme="minorHAnsi"/>
-          <w:color w:val="404040" w:themeColor="text1" w:themeTint="BF"/>
-          <w:sz w:val="16"/>
-          <w:szCs w:val="16"/>
-        </w:rPr>
-        <w:t>https://www2.edc.org/makingmath/mathtools/contradiction/contradiction.asp</w:t>
-      </w:r>
-    </w:p>
-    <w:p>
-      <w:pPr>
-        <w:rPr>
-          <w:rFonts w:ascii="Lato" w:hAnsi="Lato" w:cstheme="minorHAnsi"/>
-          <w:color w:val="404040" w:themeColor="text1" w:themeTint="BF"/>
-          <w:sz w:val="16"/>
-          <w:szCs w:val="16"/>
-        </w:rPr>
-      </w:pPr>
-    </w:p>
-    <w:p>
-      <w:pPr>
-        <w:rPr>
-          <w:rFonts w:ascii="Lato" w:hAnsi="Lato" w:cstheme="minorHAnsi"/>
-          <w:color w:val="404040" w:themeColor="text1" w:themeTint="BF"/>
-          <w:sz w:val="16"/>
-          <w:szCs w:val="16"/>
-        </w:rPr>
-      </w:pPr>
+          <w:sz w:val="18"/>
+          <w:szCs w:val="18"/>
+        </w:rPr>
+        <w:t>[6] http://web.stanford.edu/class/archive/cs/cs161/cs161.1182/Lectures/Lecture11/CS161Lecture11.pdf</w:t>
+      </w:r>
     </w:p>
     <w:sectPr>
-      <w:headerReference w:type="default" r:id="rId15"/>
-      <w:footerReference w:type="default" r:id="rId16"/>
+      <w:headerReference w:type="default" r:id="rId12"/>
+      <w:footerReference w:type="default" r:id="rId13"/>
       <w:pgSz w:w="12240" w:h="15840"/>
       <w:pgMar w:top="720" w:right="720" w:bottom="720" w:left="720" w:header="720" w:footer="720" w:gutter="0"/>
       <w:cols w:space="720"/>
@@ -3533,7 +4136,7 @@
           <w:rPr>
             <w:noProof/>
           </w:rPr>
-          <w:t>4</w:t>
+          <w:t>3</w:t>
         </w:r>
       </w:p>
     </w:sdtContent>
@@ -5392,6 +5995,119 @@
     </w:lvl>
   </w:abstractNum>
   <w:abstractNum w:abstractNumId="17" w15:restartNumberingAfterBreak="0">
+    <w:nsid w:val="35540D87"/>
+    <w:multiLevelType w:val="hybridMultilevel"/>
+    <w:tmpl w:val="5C8CCE14"/>
+    <w:lvl w:ilvl="0" w:tplc="04090001">
+      <w:start w:val="1"/>
+      <w:numFmt w:val="bullet"/>
+      <w:lvlText w:val=""/>
+      <w:lvlJc w:val="left"/>
+      <w:pPr>
+        <w:ind w:left="2160" w:hanging="360"/>
+      </w:pPr>
+      <w:rPr>
+        <w:rFonts w:ascii="Symbol" w:hAnsi="Symbol" w:hint="default"/>
+      </w:rPr>
+    </w:lvl>
+    <w:lvl w:ilvl="1" w:tplc="04090003" w:tentative="1">
+      <w:start w:val="1"/>
+      <w:numFmt w:val="bullet"/>
+      <w:lvlText w:val="o"/>
+      <w:lvlJc w:val="left"/>
+      <w:pPr>
+        <w:ind w:left="2880" w:hanging="360"/>
+      </w:pPr>
+      <w:rPr>
+        <w:rFonts w:ascii="Courier New" w:hAnsi="Courier New" w:cs="Courier New" w:hint="default"/>
+      </w:rPr>
+    </w:lvl>
+    <w:lvl w:ilvl="2" w:tplc="04090005" w:tentative="1">
+      <w:start w:val="1"/>
+      <w:numFmt w:val="bullet"/>
+      <w:lvlText w:val=""/>
+      <w:lvlJc w:val="left"/>
+      <w:pPr>
+        <w:ind w:left="3600" w:hanging="360"/>
+      </w:pPr>
+      <w:rPr>
+        <w:rFonts w:ascii="Wingdings" w:hAnsi="Wingdings" w:hint="default"/>
+      </w:rPr>
+    </w:lvl>
+    <w:lvl w:ilvl="3" w:tplc="04090001" w:tentative="1">
+      <w:start w:val="1"/>
+      <w:numFmt w:val="bullet"/>
+      <w:lvlText w:val=""/>
+      <w:lvlJc w:val="left"/>
+      <w:pPr>
+        <w:ind w:left="4320" w:hanging="360"/>
+      </w:pPr>
+      <w:rPr>
+        <w:rFonts w:ascii="Symbol" w:hAnsi="Symbol" w:hint="default"/>
+      </w:rPr>
+    </w:lvl>
+    <w:lvl w:ilvl="4" w:tplc="04090003" w:tentative="1">
+      <w:start w:val="1"/>
+      <w:numFmt w:val="bullet"/>
+      <w:lvlText w:val="o"/>
+      <w:lvlJc w:val="left"/>
+      <w:pPr>
+        <w:ind w:left="5040" w:hanging="360"/>
+      </w:pPr>
+      <w:rPr>
+        <w:rFonts w:ascii="Courier New" w:hAnsi="Courier New" w:cs="Courier New" w:hint="default"/>
+      </w:rPr>
+    </w:lvl>
+    <w:lvl w:ilvl="5" w:tplc="04090005" w:tentative="1">
+      <w:start w:val="1"/>
+      <w:numFmt w:val="bullet"/>
+      <w:lvlText w:val=""/>
+      <w:lvlJc w:val="left"/>
+      <w:pPr>
+        <w:ind w:left="5760" w:hanging="360"/>
+      </w:pPr>
+      <w:rPr>
+        <w:rFonts w:ascii="Wingdings" w:hAnsi="Wingdings" w:hint="default"/>
+      </w:rPr>
+    </w:lvl>
+    <w:lvl w:ilvl="6" w:tplc="04090001" w:tentative="1">
+      <w:start w:val="1"/>
+      <w:numFmt w:val="bullet"/>
+      <w:lvlText w:val=""/>
+      <w:lvlJc w:val="left"/>
+      <w:pPr>
+        <w:ind w:left="6480" w:hanging="360"/>
+      </w:pPr>
+      <w:rPr>
+        <w:rFonts w:ascii="Symbol" w:hAnsi="Symbol" w:hint="default"/>
+      </w:rPr>
+    </w:lvl>
+    <w:lvl w:ilvl="7" w:tplc="04090003" w:tentative="1">
+      <w:start w:val="1"/>
+      <w:numFmt w:val="bullet"/>
+      <w:lvlText w:val="o"/>
+      <w:lvlJc w:val="left"/>
+      <w:pPr>
+        <w:ind w:left="7200" w:hanging="360"/>
+      </w:pPr>
+      <w:rPr>
+        <w:rFonts w:ascii="Courier New" w:hAnsi="Courier New" w:cs="Courier New" w:hint="default"/>
+      </w:rPr>
+    </w:lvl>
+    <w:lvl w:ilvl="8" w:tplc="04090005" w:tentative="1">
+      <w:start w:val="1"/>
+      <w:numFmt w:val="bullet"/>
+      <w:lvlText w:val=""/>
+      <w:lvlJc w:val="left"/>
+      <w:pPr>
+        <w:ind w:left="7920" w:hanging="360"/>
+      </w:pPr>
+      <w:rPr>
+        <w:rFonts w:ascii="Wingdings" w:hAnsi="Wingdings" w:hint="default"/>
+      </w:rPr>
+    </w:lvl>
+  </w:abstractNum>
+  <w:abstractNum w:abstractNumId="18" w15:restartNumberingAfterBreak="0">
     <w:nsid w:val="482F780C"/>
     <w:multiLevelType w:val="hybridMultilevel"/>
     <w:tmpl w:val="490232F6"/>
@@ -5504,7 +6220,7 @@
       </w:rPr>
     </w:lvl>
   </w:abstractNum>
-  <w:abstractNum w:abstractNumId="18" w15:restartNumberingAfterBreak="0">
+  <w:abstractNum w:abstractNumId="19" w15:restartNumberingAfterBreak="0">
     <w:nsid w:val="4B831991"/>
     <w:multiLevelType w:val="hybridMultilevel"/>
     <w:tmpl w:val="22D82030"/>
@@ -5617,7 +6333,7 @@
       </w:rPr>
     </w:lvl>
   </w:abstractNum>
-  <w:abstractNum w:abstractNumId="19" w15:restartNumberingAfterBreak="0">
+  <w:abstractNum w:abstractNumId="20" w15:restartNumberingAfterBreak="0">
     <w:nsid w:val="4DD36FA9"/>
     <w:multiLevelType w:val="hybridMultilevel"/>
     <w:tmpl w:val="02CE0E7E"/>
@@ -5730,7 +6446,7 @@
       </w:rPr>
     </w:lvl>
   </w:abstractNum>
-  <w:abstractNum w:abstractNumId="20" w15:restartNumberingAfterBreak="0">
+  <w:abstractNum w:abstractNumId="21" w15:restartNumberingAfterBreak="0">
     <w:nsid w:val="4F786C34"/>
     <w:multiLevelType w:val="hybridMultilevel"/>
     <w:tmpl w:val="03D2C9E6"/>
@@ -5819,7 +6535,7 @@
       </w:pPr>
     </w:lvl>
   </w:abstractNum>
-  <w:abstractNum w:abstractNumId="21" w15:restartNumberingAfterBreak="0">
+  <w:abstractNum w:abstractNumId="22" w15:restartNumberingAfterBreak="0">
     <w:nsid w:val="500C2AF4"/>
     <w:multiLevelType w:val="multilevel"/>
     <w:tmpl w:val="FA867550"/>
@@ -5968,7 +6684,7 @@
       </w:rPr>
     </w:lvl>
   </w:abstractNum>
-  <w:abstractNum w:abstractNumId="22" w15:restartNumberingAfterBreak="0">
+  <w:abstractNum w:abstractNumId="23" w15:restartNumberingAfterBreak="0">
     <w:nsid w:val="53E66C57"/>
     <w:multiLevelType w:val="multilevel"/>
     <w:tmpl w:val="E856AAB4"/>
@@ -6081,7 +6797,7 @@
       </w:pPr>
     </w:lvl>
   </w:abstractNum>
-  <w:abstractNum w:abstractNumId="23" w15:restartNumberingAfterBreak="0">
+  <w:abstractNum w:abstractNumId="24" w15:restartNumberingAfterBreak="0">
     <w:nsid w:val="5AC46845"/>
     <w:multiLevelType w:val="hybridMultilevel"/>
     <w:tmpl w:val="D1206806"/>
@@ -6194,7 +6910,7 @@
       </w:rPr>
     </w:lvl>
   </w:abstractNum>
-  <w:abstractNum w:abstractNumId="24" w15:restartNumberingAfterBreak="0">
+  <w:abstractNum w:abstractNumId="25" w15:restartNumberingAfterBreak="0">
     <w:nsid w:val="5E8B3715"/>
     <w:multiLevelType w:val="hybridMultilevel"/>
     <w:tmpl w:val="A9105CF6"/>
@@ -6307,7 +7023,7 @@
       </w:rPr>
     </w:lvl>
   </w:abstractNum>
-  <w:abstractNum w:abstractNumId="25" w15:restartNumberingAfterBreak="0">
+  <w:abstractNum w:abstractNumId="26" w15:restartNumberingAfterBreak="0">
     <w:nsid w:val="61A657C4"/>
     <w:multiLevelType w:val="hybridMultilevel"/>
     <w:tmpl w:val="30E4F37C"/>
@@ -6396,7 +7112,7 @@
       </w:pPr>
     </w:lvl>
   </w:abstractNum>
-  <w:abstractNum w:abstractNumId="26" w15:restartNumberingAfterBreak="0">
+  <w:abstractNum w:abstractNumId="27" w15:restartNumberingAfterBreak="0">
     <w:nsid w:val="62326536"/>
     <w:multiLevelType w:val="hybridMultilevel"/>
     <w:tmpl w:val="C31C8EF2"/>
@@ -6509,7 +7225,7 @@
       </w:rPr>
     </w:lvl>
   </w:abstractNum>
-  <w:abstractNum w:abstractNumId="27" w15:restartNumberingAfterBreak="0">
+  <w:abstractNum w:abstractNumId="28" w15:restartNumberingAfterBreak="0">
     <w:nsid w:val="63213642"/>
     <w:multiLevelType w:val="hybridMultilevel"/>
     <w:tmpl w:val="A4828468"/>
@@ -6622,7 +7338,7 @@
       </w:rPr>
     </w:lvl>
   </w:abstractNum>
-  <w:abstractNum w:abstractNumId="28" w15:restartNumberingAfterBreak="0">
+  <w:abstractNum w:abstractNumId="29" w15:restartNumberingAfterBreak="0">
     <w:nsid w:val="662D10E1"/>
     <w:multiLevelType w:val="hybridMultilevel"/>
     <w:tmpl w:val="E60634D6"/>
@@ -6711,7 +7427,7 @@
       </w:pPr>
     </w:lvl>
   </w:abstractNum>
-  <w:abstractNum w:abstractNumId="29" w15:restartNumberingAfterBreak="0">
+  <w:abstractNum w:abstractNumId="30" w15:restartNumberingAfterBreak="0">
     <w:nsid w:val="700C4AEA"/>
     <w:multiLevelType w:val="hybridMultilevel"/>
     <w:tmpl w:val="90D26E80"/>
@@ -6800,7 +7516,7 @@
       </w:pPr>
     </w:lvl>
   </w:abstractNum>
-  <w:abstractNum w:abstractNumId="30" w15:restartNumberingAfterBreak="0">
+  <w:abstractNum w:abstractNumId="31" w15:restartNumberingAfterBreak="0">
     <w:nsid w:val="72741420"/>
     <w:multiLevelType w:val="hybridMultilevel"/>
     <w:tmpl w:val="A89E2E2A"/>
@@ -6890,7 +7606,7 @@
       </w:pPr>
     </w:lvl>
   </w:abstractNum>
-  <w:abstractNum w:abstractNumId="31" w15:restartNumberingAfterBreak="0">
+  <w:abstractNum w:abstractNumId="32" w15:restartNumberingAfterBreak="0">
     <w:nsid w:val="72F8737B"/>
     <w:multiLevelType w:val="hybridMultilevel"/>
     <w:tmpl w:val="FBB84FDE"/>
@@ -7010,10 +7726,10 @@
     <w:abstractNumId w:val="8"/>
   </w:num>
   <w:num w:numId="3" w16cid:durableId="420762576">
-    <w:abstractNumId w:val="30"/>
+    <w:abstractNumId w:val="31"/>
   </w:num>
   <w:num w:numId="4" w16cid:durableId="1082528952">
-    <w:abstractNumId w:val="28"/>
+    <w:abstractNumId w:val="29"/>
   </w:num>
   <w:num w:numId="5" w16cid:durableId="362438479">
     <w:abstractNumId w:val="11"/>
@@ -7028,19 +7744,19 @@
     <w:abstractNumId w:val="9"/>
   </w:num>
   <w:num w:numId="9" w16cid:durableId="850409230">
-    <w:abstractNumId w:val="29"/>
+    <w:abstractNumId w:val="30"/>
   </w:num>
   <w:num w:numId="10" w16cid:durableId="624429257">
     <w:abstractNumId w:val="4"/>
   </w:num>
   <w:num w:numId="11" w16cid:durableId="1035037518">
+    <w:abstractNumId w:val="24"/>
+  </w:num>
+  <w:num w:numId="12" w16cid:durableId="1328486068">
     <w:abstractNumId w:val="23"/>
   </w:num>
-  <w:num w:numId="12" w16cid:durableId="1328486068">
-    <w:abstractNumId w:val="22"/>
-  </w:num>
   <w:num w:numId="13" w16cid:durableId="310595524">
-    <w:abstractNumId w:val="25"/>
+    <w:abstractNumId w:val="26"/>
   </w:num>
   <w:num w:numId="14" w16cid:durableId="496267490">
     <w:abstractNumId w:val="16"/>
@@ -7055,16 +7771,16 @@
     <w:abstractNumId w:val="10"/>
   </w:num>
   <w:num w:numId="18" w16cid:durableId="1615014115">
-    <w:abstractNumId w:val="21"/>
+    <w:abstractNumId w:val="22"/>
   </w:num>
   <w:num w:numId="19" w16cid:durableId="331105376">
-    <w:abstractNumId w:val="26"/>
+    <w:abstractNumId w:val="27"/>
   </w:num>
   <w:num w:numId="20" w16cid:durableId="1617133461">
-    <w:abstractNumId w:val="17"/>
+    <w:abstractNumId w:val="18"/>
   </w:num>
   <w:num w:numId="21" w16cid:durableId="792360119">
-    <w:abstractNumId w:val="27"/>
+    <w:abstractNumId w:val="28"/>
   </w:num>
   <w:num w:numId="22" w16cid:durableId="2136242905">
     <w:abstractNumId w:val="5"/>
@@ -7082,22 +7798,25 @@
     <w:abstractNumId w:val="0"/>
   </w:num>
   <w:num w:numId="27" w16cid:durableId="456603596">
-    <w:abstractNumId w:val="18"/>
+    <w:abstractNumId w:val="19"/>
   </w:num>
   <w:num w:numId="28" w16cid:durableId="1441680785">
-    <w:abstractNumId w:val="20"/>
+    <w:abstractNumId w:val="21"/>
   </w:num>
   <w:num w:numId="29" w16cid:durableId="1966543868">
-    <w:abstractNumId w:val="24"/>
+    <w:abstractNumId w:val="25"/>
   </w:num>
   <w:num w:numId="30" w16cid:durableId="1832525972">
-    <w:abstractNumId w:val="31"/>
+    <w:abstractNumId w:val="32"/>
   </w:num>
   <w:num w:numId="31" w16cid:durableId="469593857">
-    <w:abstractNumId w:val="19"/>
+    <w:abstractNumId w:val="20"/>
   </w:num>
   <w:num w:numId="32" w16cid:durableId="251470557">
     <w:abstractNumId w:val="13"/>
+  </w:num>
+  <w:num w:numId="33" w16cid:durableId="1514300033">
+    <w:abstractNumId w:val="17"/>
   </w:num>
 </w:numbering>
 </file>

</xml_diff>